<commit_message>
Added link to github in doc
</commit_message>
<xml_diff>
--- a/Final Project.docx
+++ b/Final Project.docx
@@ -105,28 +105,7 @@
           <w:sz w:val="24"/>
           <w:lang w:val="en-US"/>
         </w:rPr>
-        <w:t xml:space="preserve">The solution I created is a program that will help the user in different scenarios, like for </w:t>
-      </w:r>
-      <w:r>
-        <w:rPr>
-          <w:sz w:val="24"/>
-          <w:lang w:val="en-US"/>
-        </w:rPr>
-        <w:t xml:space="preserve">just knowing recipes or </w:t>
-      </w:r>
-      <w:r>
-        <w:rPr>
-          <w:sz w:val="24"/>
-          <w:lang w:val="en-US"/>
-        </w:rPr>
-        <w:t xml:space="preserve">as a tool to use in real life cases where </w:t>
-      </w:r>
-      <w:r>
-        <w:rPr>
-          <w:sz w:val="24"/>
-          <w:lang w:val="en-US"/>
-        </w:rPr>
-        <w:t xml:space="preserve">you’re hungry and </w:t>
+        <w:t xml:space="preserve">The solution I created is a program that will help the user in different scenarios, like for just knowing recipes or as a tool to use in real life cases where you’re hungry and </w:t>
       </w:r>
       <w:r>
         <w:rPr>
@@ -203,6 +182,7 @@
       </w:pPr>
       <w:r>
         <w:rPr>
+          <w:noProof/>
           <w:sz w:val="24"/>
           <w:lang w:val="en-US"/>
         </w:rPr>
@@ -269,13 +249,11 @@
           </wp:anchor>
         </w:drawing>
       </w:r>
-      <w:proofErr w:type="spellStart"/>
-      <w:r>
-        <w:t>The</w:t>
-      </w:r>
-      <w:proofErr w:type="spellEnd"/>
-      <w:r>
-        <w:t xml:space="preserve"> </w:t>
+      <w:r>
+        <w:rPr>
+          <w:lang w:val="en-US"/>
+        </w:rPr>
+        <w:t xml:space="preserve">The </w:t>
       </w:r>
       <w:r>
         <w:rPr>
@@ -406,70 +384,7 @@
           <w:sz w:val="24"/>
           <w:lang w:val="en"/>
         </w:rPr>
-        <w:t xml:space="preserve">It </w:t>
-      </w:r>
-      <w:r>
-        <w:rPr>
-          <w:sz w:val="24"/>
-          <w:lang w:val="en"/>
-        </w:rPr>
-        <w:t xml:space="preserve">seemed like an intuitive approach </w:t>
-      </w:r>
-      <w:r>
-        <w:rPr>
-          <w:sz w:val="24"/>
-          <w:lang w:val="en"/>
-        </w:rPr>
-        <w:t xml:space="preserve">to use prolog </w:t>
-      </w:r>
-      <w:r>
-        <w:rPr>
-          <w:sz w:val="24"/>
-          <w:lang w:val="en"/>
-        </w:rPr>
-        <w:t xml:space="preserve">because of the </w:t>
-      </w:r>
-      <w:r>
-        <w:rPr>
-          <w:sz w:val="24"/>
-          <w:lang w:val="en"/>
-        </w:rPr>
-        <w:t>complex of the problem, once I had defined my knowledge base it’s easier to search for results in an appropriate</w:t>
-      </w:r>
-      <w:r>
-        <w:rPr>
-          <w:sz w:val="24"/>
-          <w:lang w:val="en"/>
-        </w:rPr>
-        <w:t xml:space="preserve"> and efficient way </w:t>
-      </w:r>
-      <w:r>
-        <w:rPr>
-          <w:sz w:val="24"/>
-          <w:lang w:val="en"/>
-        </w:rPr>
-        <w:t xml:space="preserve">and </w:t>
-      </w:r>
-      <w:r>
-        <w:rPr>
-          <w:sz w:val="24"/>
-          <w:lang w:val="en"/>
-        </w:rPr>
-        <w:t>defining the searching algorithm</w:t>
-      </w:r>
-      <w:r>
-        <w:rPr>
-          <w:sz w:val="24"/>
-          <w:lang w:val="en"/>
-        </w:rPr>
-        <w:t xml:space="preserve"> was too</w:t>
-      </w:r>
-      <w:r>
-        <w:rPr>
-          <w:sz w:val="24"/>
-          <w:lang w:val="en"/>
-        </w:rPr>
-        <w:t>. With the advantage of using backtracking and a set of recursive rules, the piece of code in charge of the search was really short. Regardless, this doesn’t mean it was an easy task; there were different challenges I had to face</w:t>
+        <w:t>It seemed like an intuitive approach to use prolog because of the complex of the problem, once I had defined my knowledge base it’s easier to search for results in an appropriate and efficient way and defining the searching algorithm was too. With the advantage of using backtracking and a set of recursive rules, the piece of code in charge of the search was really short. Regardless, this doesn’t mean it was an easy task; there were different challenges I had to face</w:t>
       </w:r>
       <w:r>
         <w:rPr>
@@ -1309,8 +1224,6 @@
         <w:lastRenderedPageBreak/>
         <w:t>use of the program like just typing the ingredients or even with a checklist instead of using Prolog format.</w:t>
       </w:r>
-      <w:bookmarkStart w:id="0" w:name="_GoBack"/>
-      <w:bookmarkEnd w:id="0"/>
     </w:p>
     <w:p>
       <w:pPr>
@@ -1837,6 +1750,40 @@
         </w:rPr>
         <w:t>This csv is the result of the 30 people that help me to fill the google form after using the What to Eat? App, the graphic results are the ones I showed in the results part.</w:t>
       </w:r>
+    </w:p>
+    <w:p>
+      <w:pPr>
+        <w:rPr>
+          <w:sz w:val="24"/>
+          <w:lang w:val="en-US"/>
+        </w:rPr>
+      </w:pPr>
+      <w:r>
+        <w:rPr>
+          <w:sz w:val="24"/>
+          <w:lang w:val="en-US"/>
+        </w:rPr>
+        <w:t>T</w:t>
+      </w:r>
+      <w:bookmarkStart w:id="0" w:name="_GoBack"/>
+      <w:bookmarkEnd w:id="0"/>
+      <w:r>
+        <w:rPr>
+          <w:sz w:val="24"/>
+          <w:lang w:val="en-US"/>
+        </w:rPr>
+        <w:t xml:space="preserve">he GitHub page of this project is: </w:t>
+      </w:r>
+      <w:hyperlink r:id="rId12" w:history="1">
+        <w:r>
+          <w:rPr>
+            <w:rStyle w:val="Hipervnculo"/>
+            <w:sz w:val="24"/>
+            <w:lang w:val="en-US"/>
+          </w:rPr>
+          <w:t>https://github.com/Salomon21/What-to-eat-</w:t>
+        </w:r>
+      </w:hyperlink>
     </w:p>
     <w:sectPr>
       <w:pgSz w:w="12240" w:h="15840"/>
@@ -2406,6 +2353,29 @@
       <w:contextualSpacing/>
     </w:pPr>
   </w:style>
+  <w:style w:type="character" w:styleId="Hipervnculo">
+    <w:name w:val="Hyperlink"/>
+    <w:basedOn w:val="Fuentedeprrafopredeter"/>
+    <w:uiPriority w:val="99"/>
+    <w:unhideWhenUsed/>
+    <w:rsid w:val="00C134DD"/>
+    <w:rPr>
+      <w:color w:val="0563C1" w:themeColor="hyperlink"/>
+      <w:u w:val="single"/>
+    </w:rPr>
+  </w:style>
+  <w:style w:type="character" w:styleId="Mencinsinresolver">
+    <w:name w:val="Unresolved Mention"/>
+    <w:basedOn w:val="Fuentedeprrafopredeter"/>
+    <w:uiPriority w:val="99"/>
+    <w:semiHidden/>
+    <w:unhideWhenUsed/>
+    <w:rsid w:val="00C134DD"/>
+    <w:rPr>
+      <w:color w:val="605E5C"/>
+      <w:shd w:val="clear" w:color="auto" w:fill="E1DFDD"/>
+    </w:rPr>
+  </w:style>
 </w:styles>
 </file>
 

</xml_diff>